<commit_message>
Adding a prime react design library
</commit_message>
<xml_diff>
--- a/דרישות פרויקט ריאקט +נוד.docx
+++ b/דרישות פרויקט ריאקט +נוד.docx
@@ -554,17 +554,11 @@
     <w:p>
       <w:pPr>
         <w:rPr>
-          <w:rFonts w:hint="cs"/>
-          <w:rtl/>
-        </w:rPr>
-      </w:pPr>
-    </w:p>
-    <w:p>
-      <w:pPr>
-        <w:rPr>
-          <w:rtl/>
-        </w:rPr>
-      </w:pPr>
+          <w:rtl/>
+        </w:rPr>
+      </w:pPr>
+    </w:p>
+    <w:p>
       <w:r>
         <w:t>chavi3593@gmail.com</w:t>
       </w:r>
@@ -588,7 +582,6 @@
       </w:r>
       <w:proofErr w:type="spellEnd"/>
     </w:p>
-    <w:p/>
     <w:sectPr>
       <w:pgSz w:w="11906" w:h="16838"/>
       <w:pgMar w:top="1440" w:right="1800" w:bottom="1440" w:left="1800" w:header="708" w:footer="708" w:gutter="0"/>
@@ -1100,6 +1093,7 @@
   <w:style w:type="character" w:default="1" w:styleId="a0">
     <w:name w:val="Default Paragraph Font"/>
     <w:uiPriority w:val="1"/>
+    <w:semiHidden/>
     <w:unhideWhenUsed/>
   </w:style>
   <w:style w:type="table" w:default="1" w:styleId="a1">

</xml_diff>